<commit_message>
One less activity to hand in!
DB implementation and population: done
</commit_message>
<xml_diff>
--- a/TDS_UC05_projetoIntegrador/UC5_atividade01_victoria3.docx
+++ b/TDS_UC05_projetoIntegrador/UC5_atividade01_victoria3.docx
@@ -433,7 +433,7 @@
           <w:bCs/>
           <w:lang w:val="pt-BR"/>
         </w:rPr>
-        <w:t>Objetivos do Projeto</w:t>
+        <w:t>Objetivo do Projeto</w:t>
       </w:r>
     </w:p>
     <w:p>
@@ -797,7 +797,7 @@
     <w:p>
       <w:pPr>
         <w:pStyle w:val="ListParagraph"/>
-        <w:ind w:left="2232"/>
+        <w:ind w:left="2232" w:firstLine="320"/>
         <w:jc w:val="both"/>
         <w:rPr>
           <w:lang w:val="pt-BR"/>
@@ -6054,7 +6054,7 @@
         <w:jc w:val="both"/>
         <w:rPr>
           <w:highlight w:val="yellow"/>
-          <w:lang w:val="pt-BR"/>
+          <w:lang w:val="en-US"/>
         </w:rPr>
       </w:pPr>
       <w:r>
@@ -6062,36 +6062,35 @@
           <w:i/>
           <w:iCs/>
           <w:highlight w:val="yellow"/>
-          <w:lang w:val="pt-BR"/>
-        </w:rPr>
-        <w:t>[RNF00</w:t>
+          <w:lang w:val="en-US"/>
+        </w:rPr>
+        <w:t>[RNF005]</w:t>
       </w:r>
       <w:r>
         <w:rPr>
           <w:i/>
           <w:iCs/>
           <w:highlight w:val="yellow"/>
-          <w:lang w:val="pt-BR"/>
-        </w:rPr>
-        <w:t>5</w:t>
-      </w:r>
-      <w:r>
-        <w:rPr>
-          <w:i/>
-          <w:iCs/>
+          <w:lang w:val="en-US"/>
+        </w:rPr>
+        <w:t xml:space="preserve"> </w:t>
+      </w:r>
+    </w:p>
+    <w:p>
+      <w:pPr>
+        <w:pStyle w:val="ListParagraph"/>
+        <w:jc w:val="both"/>
+        <w:rPr>
           <w:highlight w:val="yellow"/>
-          <w:lang w:val="pt-BR"/>
-        </w:rPr>
-        <w:t>]</w:t>
-      </w:r>
-      <w:r>
-        <w:rPr>
-          <w:i/>
-          <w:iCs/>
+          <w:lang w:val="en-US"/>
+        </w:rPr>
+      </w:pPr>
+      <w:r>
+        <w:rPr>
           <w:highlight w:val="yellow"/>
-          <w:lang w:val="pt-BR"/>
-        </w:rPr>
-        <w:t xml:space="preserve"> </w:t>
+          <w:lang w:val="en-US"/>
+        </w:rPr>
+        <w:t>Generate frequent back up</w:t>
       </w:r>
     </w:p>
     <w:p>
@@ -6100,74 +6099,7 @@
         <w:jc w:val="both"/>
         <w:rPr>
           <w:highlight w:val="yellow"/>
-          <w:lang w:val="pt-BR"/>
-        </w:rPr>
-      </w:pPr>
-      <w:proofErr w:type="spellStart"/>
-      <w:r>
-        <w:rPr>
-          <w:highlight w:val="yellow"/>
-          <w:lang w:val="pt-BR"/>
-        </w:rPr>
-        <w:t>Generate</w:t>
-      </w:r>
-      <w:proofErr w:type="spellEnd"/>
-      <w:r>
-        <w:rPr>
-          <w:highlight w:val="yellow"/>
-          <w:lang w:val="pt-BR"/>
-        </w:rPr>
-        <w:t xml:space="preserve"> </w:t>
-      </w:r>
-      <w:proofErr w:type="spellStart"/>
-      <w:r>
-        <w:rPr>
-          <w:highlight w:val="yellow"/>
-          <w:lang w:val="pt-BR"/>
-        </w:rPr>
-        <w:t>frequent</w:t>
-      </w:r>
-      <w:proofErr w:type="spellEnd"/>
-      <w:r>
-        <w:rPr>
-          <w:highlight w:val="yellow"/>
-          <w:lang w:val="pt-BR"/>
-        </w:rPr>
-        <w:t xml:space="preserve"> </w:t>
-      </w:r>
-      <w:proofErr w:type="spellStart"/>
-      <w:r>
-        <w:rPr>
-          <w:highlight w:val="yellow"/>
-          <w:lang w:val="pt-BR"/>
-        </w:rPr>
-        <w:t>back</w:t>
-      </w:r>
-      <w:proofErr w:type="spellEnd"/>
-      <w:r>
-        <w:rPr>
-          <w:highlight w:val="yellow"/>
-          <w:lang w:val="pt-BR"/>
-        </w:rPr>
-        <w:t xml:space="preserve"> </w:t>
-      </w:r>
-      <w:proofErr w:type="spellStart"/>
-      <w:r>
-        <w:rPr>
-          <w:highlight w:val="yellow"/>
-          <w:lang w:val="pt-BR"/>
-        </w:rPr>
-        <w:t>up</w:t>
-      </w:r>
-      <w:proofErr w:type="spellEnd"/>
-    </w:p>
-    <w:p>
-      <w:pPr>
-        <w:pStyle w:val="ListParagraph"/>
-        <w:jc w:val="both"/>
-        <w:rPr>
-          <w:highlight w:val="yellow"/>
-          <w:lang w:val="pt-BR"/>
+          <w:lang w:val="en-US"/>
         </w:rPr>
       </w:pPr>
     </w:p>

</xml_diff>